<commit_message>
Refine resume formatting and PDF generation
- Improved LaTeX resume template:
  - Switched to ragged-right alignment for natural wrapping
  - Disabled hyphenation and page numbers for cleaner layout
  - Adjusted list spacing and removed horizontal rules
- Updated build script to regenerate .pdf, .docx, and .txt formats
- Cleaned up /downloads resume files for final publishing
- Minor About page polish to link to /resume without clutter
</commit_message>
<xml_diff>
--- a/static/downloads/Ted-Strall-Resume.docx
+++ b/static/downloads/Ted-Strall-Resume.docx
@@ -77,28 +77,413 @@
       </w:r>
     </w:p>
     <w:p>
-      <w:r>
-        <w:pict>
-          <v:rect style="width:0;height:1.5pt" o:hralign="center" o:hrstd="t" o:hr="t"/>
-        </w:pict>
-      </w:r>
+      <w:pPr>
+        <w:pStyle w:val="Heading2"/>
+      </w:pPr>
+      <w:bookmarkStart w:id="23" w:name="summary"/>
+      <w:r>
+        <w:t xml:space="preserve">Summary</w:t>
+      </w:r>
+      <w:bookmarkEnd w:id="23"/>
+    </w:p>
+    <w:p>
+      <w:pPr>
+        <w:pStyle w:val="FirstParagraph"/>
+      </w:pPr>
+      <w:r>
+        <w:t xml:space="preserve">Innovative and pragmatic engineer with 15+ years of experience designing and implementing scalable data platforms, infrastructure-as-code frameworks, and cloud-native applications. Proven ability to deliver robust infrastructure and automation in both high compliance government environments and corporate contexts. Creator of</w:t>
+      </w:r>
+      <w:r>
+        <w:t xml:space="preserve"> </w:t>
+      </w:r>
+      <w:r>
+        <w:rPr>
+          <w:b/>
+        </w:rPr>
+        <w:t xml:space="preserve">Adage</w:t>
+      </w:r>
+      <w:r>
+        <w:t xml:space="preserve">, an open-source AWS deployment framework focused on modularity, dynamic configuration, and environment aware automation.</w:t>
+      </w:r>
+    </w:p>
+    <w:p>
+      <w:pPr>
+        <w:pStyle w:val="Heading2"/>
+      </w:pPr>
+      <w:bookmarkStart w:id="24" w:name="core-skills"/>
+      <w:r>
+        <w:t xml:space="preserve">Core Skills</w:t>
+      </w:r>
+      <w:bookmarkEnd w:id="24"/>
+    </w:p>
+    <w:p>
+      <w:pPr>
+        <w:numPr>
+          <w:ilvl w:val="0"/>
+          <w:numId w:val="1001"/>
+        </w:numPr>
+        <w:pStyle w:val="Compact"/>
+      </w:pPr>
+      <w:r>
+        <w:rPr>
+          <w:b/>
+        </w:rPr>
+        <w:t xml:space="preserve">Cloud Platforms:</w:t>
+      </w:r>
+      <w:r>
+        <w:t xml:space="preserve"> </w:t>
+      </w:r>
+      <w:r>
+        <w:t xml:space="preserve">AWS (EC2, S3, Lambda, CloudFront, Route 53, RDS, …)</w:t>
+      </w:r>
+    </w:p>
+    <w:p>
+      <w:pPr>
+        <w:numPr>
+          <w:ilvl w:val="0"/>
+          <w:numId w:val="1001"/>
+        </w:numPr>
+        <w:pStyle w:val="Compact"/>
+      </w:pPr>
+      <w:r>
+        <w:rPr>
+          <w:b/>
+        </w:rPr>
+        <w:t xml:space="preserve">Infrastructure &amp; DevOps:</w:t>
+      </w:r>
+      <w:r>
+        <w:t xml:space="preserve"> </w:t>
+      </w:r>
+      <w:r>
+        <w:t xml:space="preserve">Terraform, Terragrunt, CloudFormation, GitHub Actions</w:t>
+      </w:r>
+    </w:p>
+    <w:p>
+      <w:pPr>
+        <w:numPr>
+          <w:ilvl w:val="0"/>
+          <w:numId w:val="1001"/>
+        </w:numPr>
+        <w:pStyle w:val="Compact"/>
+      </w:pPr>
+      <w:r>
+        <w:rPr>
+          <w:b/>
+        </w:rPr>
+        <w:t xml:space="preserve">Languages:</w:t>
+      </w:r>
+      <w:r>
+        <w:t xml:space="preserve"> </w:t>
+      </w:r>
+      <w:r>
+        <w:t xml:space="preserve">Python, Java, SQL, Shell scripting</w:t>
+      </w:r>
+    </w:p>
+    <w:p>
+      <w:pPr>
+        <w:numPr>
+          <w:ilvl w:val="0"/>
+          <w:numId w:val="1001"/>
+        </w:numPr>
+        <w:pStyle w:val="Compact"/>
+      </w:pPr>
+      <w:r>
+        <w:rPr>
+          <w:b/>
+        </w:rPr>
+        <w:t xml:space="preserve">Big Data &amp; Analytics:</w:t>
+      </w:r>
+      <w:r>
+        <w:t xml:space="preserve"> </w:t>
+      </w:r>
+      <w:r>
+        <w:t xml:space="preserve">Spark, Hadoop, Hive, Kafka, Prometheus, InfluxDB</w:t>
+      </w:r>
+    </w:p>
+    <w:p>
+      <w:pPr>
+        <w:numPr>
+          <w:ilvl w:val="0"/>
+          <w:numId w:val="1001"/>
+        </w:numPr>
+        <w:pStyle w:val="Compact"/>
+      </w:pPr>
+      <w:r>
+        <w:rPr>
+          <w:b/>
+        </w:rPr>
+        <w:t xml:space="preserve">Other Tools:</w:t>
+      </w:r>
+      <w:r>
+        <w:t xml:space="preserve"> </w:t>
+      </w:r>
+      <w:r>
+        <w:t xml:space="preserve">Oracle, PostgreSQL, Antlr4, ElasticSearch, SOLR, Grafana, Linux</w:t>
+      </w:r>
+    </w:p>
+    <w:p>
+      <w:pPr>
+        <w:pStyle w:val="Heading2"/>
+      </w:pPr>
+      <w:bookmarkStart w:id="25" w:name="experience"/>
+      <w:r>
+        <w:t xml:space="preserve">Experience</w:t>
+      </w:r>
+      <w:bookmarkEnd w:id="25"/>
     </w:p>
     <w:p>
       <w:pPr>
         <w:pStyle w:val="Heading3"/>
       </w:pPr>
-      <w:bookmarkStart w:id="23" w:name="summary"/>
-      <w:r>
-        <w:t xml:space="preserve">Summary</w:t>
-      </w:r>
-      <w:bookmarkEnd w:id="23"/>
+      <w:bookmarkStart w:id="26" w:name="senior-data-engineer"/>
+      <w:r>
+        <w:t xml:space="preserve">Senior Data Engineer</w:t>
+      </w:r>
+      <w:bookmarkEnd w:id="26"/>
     </w:p>
     <w:p>
       <w:pPr>
         <w:pStyle w:val="FirstParagraph"/>
       </w:pPr>
       <w:r>
-        <w:t xml:space="preserve">Innovative and pragmatic engineer with 15+ years of experience designing and implementing scalable data platforms, infrastructure-as-code frameworks, and cloud-native applications. Proven ability to deliver robust infrastructure and automation in both high-compliance government environments and corporate contexts. Creator of</w:t>
+        <w:rPr>
+          <w:b/>
+        </w:rPr>
+        <w:t xml:space="preserve">Sparksoft Corporation</w:t>
+      </w:r>
+      <w:r>
+        <w:br/>
+      </w:r>
+      <w:r>
+        <w:rPr>
+          <w:i/>
+        </w:rPr>
+        <w:t xml:space="preserve">Oct 2024 – Mar 2025</w:t>
+      </w:r>
+    </w:p>
+    <w:p>
+      <w:pPr>
+        <w:numPr>
+          <w:ilvl w:val="0"/>
+          <w:numId w:val="1002"/>
+        </w:numPr>
+        <w:pStyle w:val="Compact"/>
+      </w:pPr>
+      <w:r>
+        <w:rPr>
+          <w:b/>
+        </w:rPr>
+        <w:t xml:space="preserve">CMS Advanced Provider Screening Project</w:t>
+      </w:r>
+    </w:p>
+    <w:p>
+      <w:pPr>
+        <w:numPr>
+          <w:ilvl w:val="0"/>
+          <w:numId w:val="1002"/>
+        </w:numPr>
+        <w:pStyle w:val="Compact"/>
+      </w:pPr>
+      <w:r>
+        <w:t xml:space="preserve">Successfully automated a 25 TB database migration from AWS RDS Oracle to Aurora Postgresql using AWS SCT and DMS</w:t>
+      </w:r>
+    </w:p>
+    <w:p>
+      <w:pPr>
+        <w:numPr>
+          <w:ilvl w:val="0"/>
+          <w:numId w:val="1002"/>
+        </w:numPr>
+        <w:pStyle w:val="Compact"/>
+      </w:pPr>
+      <w:r>
+        <w:t xml:space="preserve">Migrated maintenance of the CMS Advanced Provider Screening data model to a team of business analysts and engineers</w:t>
+      </w:r>
+    </w:p>
+    <w:p>
+      <w:pPr>
+        <w:pStyle w:val="Heading3"/>
+      </w:pPr>
+      <w:bookmarkStart w:id="27" w:name="senior-data-engineer-1"/>
+      <w:r>
+        <w:t xml:space="preserve">Senior Data Engineer</w:t>
+      </w:r>
+      <w:bookmarkEnd w:id="27"/>
+    </w:p>
+    <w:p>
+      <w:pPr>
+        <w:pStyle w:val="FirstParagraph"/>
+      </w:pPr>
+      <w:r>
+        <w:rPr>
+          <w:b/>
+        </w:rPr>
+        <w:t xml:space="preserve">TISTA Science and Technology Corporation</w:t>
+      </w:r>
+      <w:r>
+        <w:br/>
+      </w:r>
+      <w:r>
+        <w:rPr>
+          <w:i/>
+        </w:rPr>
+        <w:t xml:space="preserve">Jan 2023 – Sep 2024</w:t>
+      </w:r>
+    </w:p>
+    <w:p>
+      <w:pPr>
+        <w:numPr>
+          <w:ilvl w:val="0"/>
+          <w:numId w:val="1003"/>
+        </w:numPr>
+        <w:pStyle w:val="Compact"/>
+      </w:pPr>
+      <w:r>
+        <w:rPr>
+          <w:b/>
+        </w:rPr>
+        <w:t xml:space="preserve">CMS Advanced Provider Screening Project</w:t>
+      </w:r>
+    </w:p>
+    <w:p>
+      <w:pPr>
+        <w:numPr>
+          <w:ilvl w:val="0"/>
+          <w:numId w:val="1003"/>
+        </w:numPr>
+        <w:pStyle w:val="Compact"/>
+      </w:pPr>
+      <w:r>
+        <w:t xml:space="preserve">Automated a complex, large-scale data migration of a 25 TB Oracle database</w:t>
+      </w:r>
+    </w:p>
+    <w:p>
+      <w:pPr>
+        <w:numPr>
+          <w:ilvl w:val="0"/>
+          <w:numId w:val="1003"/>
+        </w:numPr>
+        <w:pStyle w:val="Compact"/>
+      </w:pPr>
+      <w:r>
+        <w:t xml:space="preserve">Integrated automation and reporting developed into the standard release workflow</w:t>
+      </w:r>
+    </w:p>
+    <w:p>
+      <w:pPr>
+        <w:numPr>
+          <w:ilvl w:val="0"/>
+          <w:numId w:val="1003"/>
+        </w:numPr>
+        <w:pStyle w:val="Compact"/>
+      </w:pPr>
+      <w:r>
+        <w:t xml:space="preserve">Maintained the CMS Advanced Provider Screening data model using Erwin and custom scripting</w:t>
+      </w:r>
+    </w:p>
+    <w:p>
+      <w:pPr>
+        <w:pStyle w:val="Heading3"/>
+      </w:pPr>
+      <w:bookmarkStart w:id="28" w:name="senior-software-engineer"/>
+      <w:r>
+        <w:t xml:space="preserve">Senior Software Engineer</w:t>
+      </w:r>
+      <w:bookmarkEnd w:id="28"/>
+    </w:p>
+    <w:p>
+      <w:pPr>
+        <w:pStyle w:val="FirstParagraph"/>
+      </w:pPr>
+      <w:r>
+        <w:rPr>
+          <w:b/>
+        </w:rPr>
+        <w:t xml:space="preserve">TISTA Science and Technology Corporation</w:t>
+      </w:r>
+      <w:r>
+        <w:br/>
+      </w:r>
+      <w:r>
+        <w:rPr>
+          <w:i/>
+        </w:rPr>
+        <w:t xml:space="preserve">Oct 2020 – Dec 2022</w:t>
+      </w:r>
+    </w:p>
+    <w:p>
+      <w:pPr>
+        <w:numPr>
+          <w:ilvl w:val="0"/>
+          <w:numId w:val="1004"/>
+        </w:numPr>
+        <w:pStyle w:val="Compact"/>
+      </w:pPr>
+      <w:r>
+        <w:rPr>
+          <w:b/>
+        </w:rPr>
+        <w:t xml:space="preserve">Office of the CTO</w:t>
+      </w:r>
+    </w:p>
+    <w:p>
+      <w:pPr>
+        <w:numPr>
+          <w:ilvl w:val="0"/>
+          <w:numId w:val="1004"/>
+        </w:numPr>
+        <w:pStyle w:val="Compact"/>
+      </w:pPr>
+      <w:r>
+        <w:t xml:space="preserve">Rapid Prototyping &amp; Proposal Support</w:t>
+      </w:r>
+    </w:p>
+    <w:p>
+      <w:pPr>
+        <w:numPr>
+          <w:ilvl w:val="0"/>
+          <w:numId w:val="1004"/>
+        </w:numPr>
+        <w:pStyle w:val="Compact"/>
+      </w:pPr>
+      <w:r>
+        <w:t xml:space="preserve">Designed and implemented a self-service AWS infrastructure catalog using Terraform and Terragrunt</w:t>
+      </w:r>
+    </w:p>
+    <w:p>
+      <w:pPr>
+        <w:numPr>
+          <w:ilvl w:val="0"/>
+          <w:numId w:val="1004"/>
+        </w:numPr>
+        <w:pStyle w:val="Compact"/>
+      </w:pPr>
+      <w:r>
+        <w:t xml:space="preserve">Enabled modular, developer-friendly environments for websites, APIs, and microservices</w:t>
+      </w:r>
+    </w:p>
+    <w:p>
+      <w:pPr>
+        <w:numPr>
+          <w:ilvl w:val="0"/>
+          <w:numId w:val="1004"/>
+        </w:numPr>
+        <w:pStyle w:val="Compact"/>
+      </w:pPr>
+      <w:r>
+        <w:t xml:space="preserve">Reusable subsystems included DNS, HTTPS, Cognito, and shared security schemes</w:t>
+      </w:r>
+    </w:p>
+    <w:p>
+      <w:pPr>
+        <w:numPr>
+          <w:ilvl w:val="0"/>
+          <w:numId w:val="1004"/>
+        </w:numPr>
+        <w:pStyle w:val="Compact"/>
+      </w:pPr>
+      <w:r>
+        <w:t xml:space="preserve">Originated core concepts for the</w:t>
       </w:r>
       <w:r>
         <w:t xml:space="preserve"> </w:t>
@@ -110,685 +495,476 @@
         <w:t xml:space="preserve">Adage</w:t>
       </w:r>
       <w:r>
-        <w:t xml:space="preserve">, an open-source AWS deployment framework focused on modularity, dynamic configuration, and environment-aware automation.</w:t>
-      </w:r>
-    </w:p>
-    <w:p>
-      <w:r>
-        <w:pict>
-          <v:rect style="width:0;height:1.5pt" o:hralign="center" o:hrstd="t" o:hr="t"/>
-        </w:pict>
+        <w:t xml:space="preserve"> </w:t>
+      </w:r>
+      <w:r>
+        <w:t xml:space="preserve">open-source framework</w:t>
       </w:r>
     </w:p>
     <w:p>
       <w:pPr>
         <w:pStyle w:val="Heading3"/>
       </w:pPr>
-      <w:bookmarkStart w:id="24" w:name="core-skills"/>
-      <w:r>
-        <w:t xml:space="preserve">Core Skills</w:t>
-      </w:r>
-      <w:bookmarkEnd w:id="24"/>
-    </w:p>
-    <w:p>
-      <w:pPr>
-        <w:numPr>
-          <w:ilvl w:val="0"/>
-          <w:numId w:val="1001"/>
-        </w:numPr>
-        <w:pStyle w:val="Compact"/>
-      </w:pPr>
-      <w:r>
-        <w:rPr>
-          <w:b/>
-        </w:rPr>
-        <w:t xml:space="preserve">Cloud Platforms:</w:t>
+      <w:bookmarkStart w:id="29" w:name="senior-software-engineer-1"/>
+      <w:r>
+        <w:t xml:space="preserve">Senior Software Engineer</w:t>
+      </w:r>
+      <w:bookmarkEnd w:id="29"/>
+    </w:p>
+    <w:p>
+      <w:pPr>
+        <w:pStyle w:val="FirstParagraph"/>
+      </w:pPr>
+      <w:r>
+        <w:rPr>
+          <w:b/>
+        </w:rPr>
+        <w:t xml:space="preserve">TISTA Science and Technology Corporation</w:t>
+      </w:r>
+      <w:r>
+        <w:br/>
+      </w:r>
+      <w:r>
+        <w:rPr>
+          <w:i/>
+        </w:rPr>
+        <w:t xml:space="preserve">Apr 2019 – Sep 2020</w:t>
+      </w:r>
+    </w:p>
+    <w:p>
+      <w:pPr>
+        <w:numPr>
+          <w:ilvl w:val="0"/>
+          <w:numId w:val="1005"/>
+        </w:numPr>
+        <w:pStyle w:val="Compact"/>
+      </w:pPr>
+      <w:r>
+        <w:rPr>
+          <w:b/>
+        </w:rPr>
+        <w:t xml:space="preserve">CMS Lifeline Project</w:t>
+      </w:r>
+    </w:p>
+    <w:p>
+      <w:pPr>
+        <w:numPr>
+          <w:ilvl w:val="0"/>
+          <w:numId w:val="1005"/>
+        </w:numPr>
+        <w:pStyle w:val="Compact"/>
+      </w:pPr>
+      <w:r>
+        <w:t xml:space="preserve">Built infrastructure and logic for CMS/FCC Lifeline Automated Verification System</w:t>
+      </w:r>
+    </w:p>
+    <w:p>
+      <w:pPr>
+        <w:numPr>
+          <w:ilvl w:val="0"/>
+          <w:numId w:val="1005"/>
+        </w:numPr>
+        <w:pStyle w:val="Compact"/>
+      </w:pPr>
+      <w:r>
+        <w:t xml:space="preserve">Automated all environments with CloudFormation and Jenkins pipelines</w:t>
+      </w:r>
+    </w:p>
+    <w:p>
+      <w:pPr>
+        <w:numPr>
+          <w:ilvl w:val="0"/>
+          <w:numId w:val="1005"/>
+        </w:numPr>
+        <w:pStyle w:val="Compact"/>
+      </w:pPr>
+      <w:r>
+        <w:t xml:space="preserve">Integrated backend Spark analytics and participated in CMS Technical Review Board preparation</w:t>
+      </w:r>
+    </w:p>
+    <w:p>
+      <w:pPr>
+        <w:pStyle w:val="Heading3"/>
+      </w:pPr>
+      <w:bookmarkStart w:id="30" w:name="site-reliability-engineer"/>
+      <w:r>
+        <w:t xml:space="preserve">Site Reliability Engineer</w:t>
+      </w:r>
+      <w:bookmarkEnd w:id="30"/>
+    </w:p>
+    <w:p>
+      <w:pPr>
+        <w:pStyle w:val="FirstParagraph"/>
+      </w:pPr>
+      <w:r>
+        <w:rPr>
+          <w:b/>
+        </w:rPr>
+        <w:t xml:space="preserve">Bank of America</w:t>
+      </w:r>
+      <w:r>
+        <w:br/>
+      </w:r>
+      <w:r>
+        <w:rPr>
+          <w:i/>
+        </w:rPr>
+        <w:t xml:space="preserve">Apr 2018 – Mar 2019</w:t>
+      </w:r>
+    </w:p>
+    <w:p>
+      <w:pPr>
+        <w:numPr>
+          <w:ilvl w:val="0"/>
+          <w:numId w:val="1006"/>
+        </w:numPr>
+        <w:pStyle w:val="Compact"/>
+      </w:pPr>
+      <w:r>
+        <w:t xml:space="preserve">Built long-term HDFS storage backend for Prometheus time series data</w:t>
+      </w:r>
+    </w:p>
+    <w:p>
+      <w:pPr>
+        <w:numPr>
+          <w:ilvl w:val="0"/>
+          <w:numId w:val="1006"/>
+        </w:numPr>
+        <w:pStyle w:val="Compact"/>
+      </w:pPr>
+      <w:r>
+        <w:t xml:space="preserve">Enabled Grafana to query historical data via custom PromQL-compatible service</w:t>
+      </w:r>
+    </w:p>
+    <w:p>
+      <w:pPr>
+        <w:numPr>
+          <w:ilvl w:val="0"/>
+          <w:numId w:val="1006"/>
+        </w:numPr>
+        <w:pStyle w:val="Compact"/>
+      </w:pPr>
+      <w:r>
+        <w:t xml:space="preserve">Designed architecture to feed ML-derived metrics into real-time Prometheus alerts</w:t>
+      </w:r>
+    </w:p>
+    <w:p>
+      <w:pPr>
+        <w:pStyle w:val="Heading3"/>
+      </w:pPr>
+      <w:bookmarkStart w:id="31" w:name="senior-software-engineer-2"/>
+      <w:r>
+        <w:t xml:space="preserve">Senior Software Engineer</w:t>
+      </w:r>
+      <w:bookmarkEnd w:id="31"/>
+    </w:p>
+    <w:p>
+      <w:pPr>
+        <w:pStyle w:val="FirstParagraph"/>
+      </w:pPr>
+      <w:r>
+        <w:rPr>
+          <w:b/>
+        </w:rPr>
+        <w:t xml:space="preserve">Uptake</w:t>
+      </w:r>
+      <w:r>
+        <w:br/>
+      </w:r>
+      <w:r>
+        <w:rPr>
+          <w:i/>
+        </w:rPr>
+        <w:t xml:space="preserve">May 2017 – Mar 2018</w:t>
+      </w:r>
+    </w:p>
+    <w:p>
+      <w:pPr>
+        <w:numPr>
+          <w:ilvl w:val="0"/>
+          <w:numId w:val="1007"/>
+        </w:numPr>
+        <w:pStyle w:val="Compact"/>
+      </w:pPr>
+      <w:r>
+        <w:t xml:space="preserve">Developed and maintained microservices and ingest pipelines</w:t>
+      </w:r>
+    </w:p>
+    <w:p>
+      <w:pPr>
+        <w:numPr>
+          <w:ilvl w:val="0"/>
+          <w:numId w:val="1007"/>
+        </w:numPr>
+        <w:pStyle w:val="Compact"/>
+      </w:pPr>
+      <w:r>
+        <w:t xml:space="preserve">Supported data science teams through backend infrastructure development</w:t>
+      </w:r>
+    </w:p>
+    <w:p>
+      <w:pPr>
+        <w:pStyle w:val="Heading3"/>
+      </w:pPr>
+      <w:bookmarkStart w:id="32" w:name="senior-software-engineer-3"/>
+      <w:r>
+        <w:t xml:space="preserve">Senior Software Engineer</w:t>
+      </w:r>
+      <w:bookmarkEnd w:id="32"/>
+    </w:p>
+    <w:p>
+      <w:pPr>
+        <w:pStyle w:val="FirstParagraph"/>
+      </w:pPr>
+      <w:r>
+        <w:rPr>
+          <w:b/>
+        </w:rPr>
+        <w:t xml:space="preserve">Finch Computing</w:t>
+      </w:r>
+      <w:r>
+        <w:br/>
+      </w:r>
+      <w:r>
+        <w:rPr>
+          <w:i/>
+        </w:rPr>
+        <w:t xml:space="preserve">Jan 2014 – May 2017</w:t>
+      </w:r>
+    </w:p>
+    <w:p>
+      <w:pPr>
+        <w:numPr>
+          <w:ilvl w:val="0"/>
+          <w:numId w:val="1008"/>
+        </w:numPr>
+        <w:pStyle w:val="Compact"/>
+      </w:pPr>
+      <w:r>
+        <w:t xml:space="preserve">Machine learning and data processing pipelines for large-scale/streaming data</w:t>
+      </w:r>
+    </w:p>
+    <w:p>
+      <w:pPr>
+        <w:numPr>
+          <w:ilvl w:val="0"/>
+          <w:numId w:val="1008"/>
+        </w:numPr>
+        <w:pStyle w:val="Compact"/>
+      </w:pPr>
+      <w:r>
+        <w:t xml:space="preserve">Migrated legal search backend from HPAutonomy to SOLR</w:t>
+      </w:r>
+    </w:p>
+    <w:p>
+      <w:pPr>
+        <w:pStyle w:val="Heading3"/>
+      </w:pPr>
+      <w:bookmarkStart w:id="33" w:name="data-engineer"/>
+      <w:r>
+        <w:t xml:space="preserve">Data Engineer</w:t>
+      </w:r>
+      <w:bookmarkEnd w:id="33"/>
+    </w:p>
+    <w:p>
+      <w:pPr>
+        <w:pStyle w:val="FirstParagraph"/>
+      </w:pPr>
+      <w:r>
+        <w:rPr>
+          <w:b/>
+        </w:rPr>
+        <w:t xml:space="preserve">Nokia Location and Commerce</w:t>
+      </w:r>
+      <w:r>
+        <w:br/>
+      </w:r>
+      <w:r>
+        <w:rPr>
+          <w:i/>
+        </w:rPr>
+        <w:t xml:space="preserve">Mar 2013 – Jun 2014</w:t>
+      </w:r>
+    </w:p>
+    <w:p>
+      <w:pPr>
+        <w:numPr>
+          <w:ilvl w:val="0"/>
+          <w:numId w:val="1009"/>
+        </w:numPr>
+        <w:pStyle w:val="Compact"/>
+      </w:pPr>
+      <w:r>
+        <w:t xml:space="preserve">Built analytics pipelines for global vehicle traffic data</w:t>
+      </w:r>
+    </w:p>
+    <w:p>
+      <w:pPr>
+        <w:numPr>
+          <w:ilvl w:val="0"/>
+          <w:numId w:val="1009"/>
+        </w:numPr>
+        <w:pStyle w:val="Compact"/>
+      </w:pPr>
+      <w:r>
+        <w:t xml:space="preserve">Migrated from in-house Hadoop to AWS EMR</w:t>
+      </w:r>
+    </w:p>
+    <w:p>
+      <w:pPr>
+        <w:numPr>
+          <w:ilvl w:val="0"/>
+          <w:numId w:val="1009"/>
+        </w:numPr>
+        <w:pStyle w:val="Compact"/>
+      </w:pPr>
+      <w:r>
+        <w:t xml:space="preserve">Re-implemented k-means clustering with Mahout for improved performance and maintainability</w:t>
+      </w:r>
+    </w:p>
+    <w:p>
+      <w:pPr>
+        <w:pStyle w:val="Heading3"/>
+      </w:pPr>
+      <w:bookmarkStart w:id="34" w:name="previous-roles"/>
+      <w:r>
+        <w:t xml:space="preserve">Previous Roles</w:t>
+      </w:r>
+      <w:bookmarkEnd w:id="34"/>
+    </w:p>
+    <w:p>
+      <w:pPr>
+        <w:numPr>
+          <w:ilvl w:val="0"/>
+          <w:numId w:val="1010"/>
+        </w:numPr>
+        <w:pStyle w:val="Compact"/>
+      </w:pPr>
+      <w:r>
+        <w:rPr>
+          <w:b/>
+        </w:rPr>
+        <w:t xml:space="preserve">Senior Engineer</w:t>
       </w:r>
       <w:r>
         <w:t xml:space="preserve"> </w:t>
       </w:r>
       <w:r>
-        <w:t xml:space="preserve">AWS (EC2, S3, Lambda, CloudFront, Route 53, RDS, SES, Cognito, IAM, EMR)</w:t>
-      </w:r>
-    </w:p>
-    <w:p>
-      <w:pPr>
-        <w:numPr>
-          <w:ilvl w:val="0"/>
-          <w:numId w:val="1001"/>
-        </w:numPr>
-        <w:pStyle w:val="Compact"/>
-      </w:pPr>
-      <w:r>
-        <w:rPr>
-          <w:b/>
-        </w:rPr>
-        <w:t xml:space="preserve">Infrastructure &amp; DevOps:</w:t>
+        <w:t xml:space="preserve">– Orbitz Worldwide (2010–2013)</w:t>
+      </w:r>
+    </w:p>
+    <w:p>
+      <w:pPr>
+        <w:numPr>
+          <w:ilvl w:val="0"/>
+          <w:numId w:val="1010"/>
+        </w:numPr>
+        <w:pStyle w:val="Compact"/>
+      </w:pPr>
+      <w:r>
+        <w:rPr>
+          <w:b/>
+        </w:rPr>
+        <w:t xml:space="preserve">Lead Java Developer</w:t>
       </w:r>
       <w:r>
         <w:t xml:space="preserve"> </w:t>
       </w:r>
       <w:r>
-        <w:t xml:space="preserve">Terraform, Terragrunt, CloudFormation, Jenkins, GitHub Actions</w:t>
-      </w:r>
-    </w:p>
-    <w:p>
-      <w:pPr>
-        <w:numPr>
-          <w:ilvl w:val="0"/>
-          <w:numId w:val="1001"/>
-        </w:numPr>
-        <w:pStyle w:val="Compact"/>
-      </w:pPr>
-      <w:r>
-        <w:rPr>
-          <w:b/>
-        </w:rPr>
-        <w:t xml:space="preserve">Languages:</w:t>
+        <w:t xml:space="preserve">– Sears Holdings Corporation (2009–2010)</w:t>
+      </w:r>
+    </w:p>
+    <w:p>
+      <w:pPr>
+        <w:numPr>
+          <w:ilvl w:val="0"/>
+          <w:numId w:val="1010"/>
+        </w:numPr>
+        <w:pStyle w:val="Compact"/>
+      </w:pPr>
+      <w:r>
+        <w:rPr>
+          <w:b/>
+        </w:rPr>
+        <w:t xml:space="preserve">Senior Application Developer</w:t>
       </w:r>
       <w:r>
         <w:t xml:space="preserve"> </w:t>
       </w:r>
       <w:r>
-        <w:t xml:space="preserve">Python, Java, SQL, Shell scripting</w:t>
-      </w:r>
-    </w:p>
-    <w:p>
-      <w:pPr>
-        <w:numPr>
-          <w:ilvl w:val="0"/>
-          <w:numId w:val="1001"/>
-        </w:numPr>
-        <w:pStyle w:val="Compact"/>
-      </w:pPr>
-      <w:r>
-        <w:rPr>
-          <w:b/>
-        </w:rPr>
-        <w:t xml:space="preserve">Big Data &amp; Analytics:</w:t>
+        <w:t xml:space="preserve">– Harpo Productions (2007–2009)</w:t>
+      </w:r>
+    </w:p>
+    <w:p>
+      <w:pPr>
+        <w:numPr>
+          <w:ilvl w:val="0"/>
+          <w:numId w:val="1010"/>
+        </w:numPr>
+        <w:pStyle w:val="Compact"/>
+      </w:pPr>
+      <w:r>
+        <w:rPr>
+          <w:b/>
+        </w:rPr>
+        <w:t xml:space="preserve">Lead Software Engineer</w:t>
       </w:r>
       <w:r>
         <w:t xml:space="preserve"> </w:t>
       </w:r>
       <w:r>
-        <w:t xml:space="preserve">Spark, Hadoop, Hive, Kafka, Prometheus, InfluxDB, ElasticSearch, SOLR</w:t>
-      </w:r>
-    </w:p>
-    <w:p>
-      <w:pPr>
-        <w:numPr>
-          <w:ilvl w:val="0"/>
-          <w:numId w:val="1001"/>
-        </w:numPr>
-        <w:pStyle w:val="Compact"/>
-      </w:pPr>
-      <w:r>
-        <w:rPr>
-          <w:b/>
-        </w:rPr>
-        <w:t xml:space="preserve">Other Tools:</w:t>
+        <w:t xml:space="preserve">– United Airlines (2002–2007)</w:t>
+      </w:r>
+    </w:p>
+    <w:p>
+      <w:pPr>
+        <w:numPr>
+          <w:ilvl w:val="0"/>
+          <w:numId w:val="1010"/>
+        </w:numPr>
+        <w:pStyle w:val="Compact"/>
+      </w:pPr>
+      <w:r>
+        <w:rPr>
+          <w:b/>
+        </w:rPr>
+        <w:t xml:space="preserve">Senior Software Engineer</w:t>
       </w:r>
       <w:r>
         <w:t xml:space="preserve"> </w:t>
       </w:r>
       <w:r>
-        <w:t xml:space="preserve">Oracle, PostgreSQL, Antlr4, Linux</w:t>
-      </w:r>
-    </w:p>
-    <w:p>
-      <w:r>
-        <w:pict>
-          <v:rect style="width:0;height:1.5pt" o:hralign="center" o:hrstd="t" o:hr="t"/>
-        </w:pict>
+        <w:t xml:space="preserve">– MyPoints.com (1999–2002)</w:t>
+      </w:r>
+    </w:p>
+    <w:p>
+      <w:pPr>
+        <w:numPr>
+          <w:ilvl w:val="0"/>
+          <w:numId w:val="1010"/>
+        </w:numPr>
+        <w:pStyle w:val="Compact"/>
+      </w:pPr>
+      <w:r>
+        <w:rPr>
+          <w:b/>
+        </w:rPr>
+        <w:t xml:space="preserve">Software Engineer</w:t>
+      </w:r>
+      <w:r>
+        <w:t xml:space="preserve"> </w:t>
+      </w:r>
+      <w:r>
+        <w:t xml:space="preserve">– Motorola (1996–1998)</w:t>
       </w:r>
     </w:p>
     <w:p>
       <w:pPr>
         <w:pStyle w:val="Heading3"/>
       </w:pPr>
-      <w:bookmarkStart w:id="25" w:name="experience"/>
-      <w:r>
-        <w:t xml:space="preserve">Experience</w:t>
-      </w:r>
-      <w:bookmarkEnd w:id="25"/>
-    </w:p>
-    <w:p>
-      <w:pPr>
-        <w:pStyle w:val="Heading4"/>
-      </w:pPr>
-      <w:bookmarkStart w:id="26" w:name="X8b29fc03ecd27c98aab21365d55437aa062cada"/>
-      <w:r>
-        <w:t xml:space="preserve">Senior Data Engineer – CMS Advanced Provider Screening Project</w:t>
-      </w:r>
-      <w:bookmarkEnd w:id="26"/>
-    </w:p>
-    <w:p>
-      <w:pPr>
-        <w:pStyle w:val="FirstParagraph"/>
-      </w:pPr>
-      <w:r>
-        <w:rPr>
-          <w:b/>
-        </w:rPr>
-        <w:t xml:space="preserve">Sparksoft Corporation</w:t>
-      </w:r>
-      <w:r>
-        <w:br/>
-      </w:r>
-      <w:r>
-        <w:rPr>
-          <w:i/>
-        </w:rPr>
-        <w:t xml:space="preserve">Oct 2024 – Mar 2025</w:t>
-      </w:r>
-      <w:r>
-        <w:br/>
-      </w:r>
-      <w:r>
-        <w:t xml:space="preserve">- Successfully automated a 25 TB database migration from AWS RDS Oracle to Aurora Postgresql Using AWS SCT and DMS</w:t>
-      </w:r>
-      <w:r>
-        <w:t xml:space="preserve"> </w:t>
-      </w:r>
-      <w:r>
-        <w:t xml:space="preserve">- Migrated maintenance of the CMS Advanced Provider Screening data model to a team of business analysts and engineers</w:t>
-      </w:r>
-    </w:p>
-    <w:p>
-      <w:pPr>
-        <w:pStyle w:val="Heading4"/>
-      </w:pPr>
-      <w:bookmarkStart w:id="27" w:name="X9d45a67e9dd16b7b9f6e5940547b54b00086279"/>
-      <w:r>
-        <w:t xml:space="preserve">Senior Data Engineer – CMS Advanced Provider Screening Project</w:t>
-      </w:r>
-      <w:bookmarkEnd w:id="27"/>
-    </w:p>
-    <w:p>
-      <w:pPr>
-        <w:pStyle w:val="FirstParagraph"/>
-      </w:pPr>
-      <w:r>
-        <w:rPr>
-          <w:b/>
-        </w:rPr>
-        <w:t xml:space="preserve">TISTA Science and Technology Corporation</w:t>
-      </w:r>
-      <w:r>
-        <w:br/>
-      </w:r>
-      <w:r>
-        <w:rPr>
-          <w:i/>
-        </w:rPr>
-        <w:t xml:space="preserve">Jan 2023 – Sep 2024</w:t>
-      </w:r>
-      <w:r>
-        <w:br/>
-      </w:r>
-      <w:r>
-        <w:t xml:space="preserve">- Automated a complex, large-scale data migration of a 25 TB Oracle database for CMS</w:t>
-      </w:r>
-      <w:r>
-        <w:t xml:space="preserve"> </w:t>
-      </w:r>
-      <w:r>
-        <w:t xml:space="preserve">- Integrated automation and reporting developed into the standard release workflow</w:t>
-      </w:r>
-      <w:r>
-        <w:t xml:space="preserve"> </w:t>
-      </w:r>
-      <w:r>
-        <w:t xml:space="preserve">- Maintained the CMS Advanced Provider Screening data model using Erwin and custom scripting</w:t>
-      </w:r>
-    </w:p>
-    <w:p>
-      <w:pPr>
-        <w:pStyle w:val="Heading4"/>
-      </w:pPr>
-      <w:bookmarkStart w:id="28" w:name="Xa52a6fbe71f33a3b4ac7570eb42a3d641c8e410"/>
-      <w:r>
-        <w:t xml:space="preserve">Senior Software Engineer – Office of the CTO – Rapid Prototyping &amp; Proposal Support</w:t>
-      </w:r>
-      <w:bookmarkEnd w:id="28"/>
-    </w:p>
-    <w:p>
-      <w:pPr>
-        <w:pStyle w:val="FirstParagraph"/>
-      </w:pPr>
-      <w:r>
-        <w:rPr>
-          <w:b/>
-        </w:rPr>
-        <w:t xml:space="preserve">TISTA Science and Technology Corporation</w:t>
-      </w:r>
-      <w:r>
-        <w:br/>
-      </w:r>
-      <w:r>
-        <w:rPr>
-          <w:i/>
-        </w:rPr>
-        <w:t xml:space="preserve">Oct 2020 – Dec 2022</w:t>
-      </w:r>
-      <w:r>
-        <w:br/>
-      </w:r>
-      <w:r>
-        <w:t xml:space="preserve">- Designed and implemented a self-service AWS infrastructure catalog using Terraform and Terragrunt</w:t>
-      </w:r>
-      <w:r>
-        <w:t xml:space="preserve"> </w:t>
-      </w:r>
-      <w:r>
-        <w:t xml:space="preserve">- Enabled modular, developer-friendly environments for websites, APIs, and microservices</w:t>
-      </w:r>
-      <w:r>
-        <w:t xml:space="preserve"> </w:t>
-      </w:r>
-      <w:r>
-        <w:t xml:space="preserve">- Reusable subsystems included DNS, HTTPS, Cognito, and shared security schemes</w:t>
-      </w:r>
-      <w:r>
-        <w:t xml:space="preserve"> </w:t>
-      </w:r>
-      <w:r>
-        <w:t xml:space="preserve">- Originated core concepts for the</w:t>
-      </w:r>
-      <w:r>
-        <w:t xml:space="preserve"> </w:t>
-      </w:r>
-      <w:r>
-        <w:rPr>
-          <w:b/>
-        </w:rPr>
-        <w:t xml:space="preserve">Adage</w:t>
-      </w:r>
-      <w:r>
-        <w:t xml:space="preserve"> </w:t>
-      </w:r>
-      <w:r>
-        <w:t xml:space="preserve">open-source framework</w:t>
-      </w:r>
-    </w:p>
-    <w:p>
-      <w:pPr>
-        <w:pStyle w:val="Heading4"/>
-      </w:pPr>
-      <w:bookmarkStart w:id="29" w:name="Xb82f651a77ebb3614e686b91d389fa4e246ca7a"/>
-      <w:r>
-        <w:t xml:space="preserve">Senior Software Engineer – CMS Lifeline Project</w:t>
-      </w:r>
-      <w:bookmarkEnd w:id="29"/>
-    </w:p>
-    <w:p>
-      <w:pPr>
-        <w:pStyle w:val="FirstParagraph"/>
-      </w:pPr>
-      <w:r>
-        <w:rPr>
-          <w:b/>
-        </w:rPr>
-        <w:t xml:space="preserve">TISTA Science and Technology Corporation</w:t>
-      </w:r>
-      <w:r>
-        <w:br/>
-      </w:r>
-      <w:r>
-        <w:rPr>
-          <w:i/>
-        </w:rPr>
-        <w:t xml:space="preserve">Apr 2019 – Sep 2020</w:t>
-      </w:r>
-      <w:r>
-        <w:br/>
-      </w:r>
-      <w:r>
-        <w:t xml:space="preserve">- Built infrastructure and logic for CMS/FCC Lifeline Automated Verification System</w:t>
-      </w:r>
-      <w:r>
-        <w:t xml:space="preserve"> </w:t>
-      </w:r>
-      <w:r>
-        <w:t xml:space="preserve">- Automated all environments with CloudFormation and Jenkins pipelines</w:t>
-      </w:r>
-      <w:r>
-        <w:t xml:space="preserve"> </w:t>
-      </w:r>
-      <w:r>
-        <w:t xml:space="preserve">- Integrated backend Spark analytics and participated in CMS Technical Review Board preparation</w:t>
-      </w:r>
-    </w:p>
-    <w:p>
-      <w:pPr>
-        <w:pStyle w:val="Heading4"/>
-      </w:pPr>
-      <w:bookmarkStart w:id="30" w:name="site-reliability-engineer"/>
-      <w:r>
-        <w:t xml:space="preserve">Site Reliability Engineer</w:t>
-      </w:r>
-      <w:bookmarkEnd w:id="30"/>
-    </w:p>
-    <w:p>
-      <w:pPr>
-        <w:pStyle w:val="FirstParagraph"/>
-      </w:pPr>
-      <w:r>
-        <w:rPr>
-          <w:b/>
-        </w:rPr>
-        <w:t xml:space="preserve">Bank of America</w:t>
-      </w:r>
-      <w:r>
-        <w:br/>
-      </w:r>
-      <w:r>
-        <w:rPr>
-          <w:i/>
-        </w:rPr>
-        <w:t xml:space="preserve">Apr 2018 – Mar 2019</w:t>
-      </w:r>
-      <w:r>
-        <w:br/>
-      </w:r>
-      <w:r>
-        <w:t xml:space="preserve">- Built long-term HDFS storage backend for Prometheus time series data</w:t>
-      </w:r>
-      <w:r>
-        <w:t xml:space="preserve"> </w:t>
-      </w:r>
-      <w:r>
-        <w:t xml:space="preserve">- Enabled Grafana to query historical data via custom PromQL-compatible service</w:t>
-      </w:r>
-      <w:r>
-        <w:t xml:space="preserve"> </w:t>
-      </w:r>
-      <w:r>
-        <w:t xml:space="preserve">- Designed architecture to feed ML-derived metrics into real-time Prometheus alerts</w:t>
-      </w:r>
-    </w:p>
-    <w:p>
-      <w:pPr>
-        <w:pStyle w:val="Heading4"/>
-      </w:pPr>
-      <w:bookmarkStart w:id="31" w:name="senior-software-engineer"/>
-      <w:r>
-        <w:t xml:space="preserve">Senior Software Engineer</w:t>
-      </w:r>
-      <w:bookmarkEnd w:id="31"/>
-    </w:p>
-    <w:p>
-      <w:pPr>
-        <w:pStyle w:val="FirstParagraph"/>
-      </w:pPr>
-      <w:r>
-        <w:rPr>
-          <w:b/>
-        </w:rPr>
-        <w:t xml:space="preserve">Uptake</w:t>
-      </w:r>
-      <w:r>
-        <w:br/>
-      </w:r>
-      <w:r>
-        <w:rPr>
-          <w:i/>
-        </w:rPr>
-        <w:t xml:space="preserve">May 2017 – Mar 2018</w:t>
-      </w:r>
-      <w:r>
-        <w:br/>
-      </w:r>
-      <w:r>
-        <w:t xml:space="preserve">- Developed and maintained microservices and ingest pipelines for external customer data</w:t>
-      </w:r>
-      <w:r>
-        <w:t xml:space="preserve"> </w:t>
-      </w:r>
-      <w:r>
-        <w:t xml:space="preserve">- Supported data science teams through backend infrastructure development</w:t>
-      </w:r>
-    </w:p>
-    <w:p>
-      <w:pPr>
-        <w:pStyle w:val="Heading4"/>
-      </w:pPr>
-      <w:bookmarkStart w:id="32" w:name="senior-software-engineer-1"/>
-      <w:r>
-        <w:t xml:space="preserve">Senior Software Engineer</w:t>
-      </w:r>
-      <w:bookmarkEnd w:id="32"/>
-    </w:p>
-    <w:p>
-      <w:pPr>
-        <w:pStyle w:val="FirstParagraph"/>
-      </w:pPr>
-      <w:r>
-        <w:rPr>
-          <w:b/>
-        </w:rPr>
-        <w:t xml:space="preserve">Finch Computing</w:t>
-      </w:r>
-      <w:r>
-        <w:br/>
-      </w:r>
-      <w:r>
-        <w:rPr>
-          <w:i/>
-        </w:rPr>
-        <w:t xml:space="preserve">Jan 2014 – May 2017</w:t>
-      </w:r>
-      <w:r>
-        <w:br/>
-      </w:r>
-      <w:r>
-        <w:t xml:space="preserve">- Developed machine learning and data processing pipelines for large-scale/streaming data</w:t>
-      </w:r>
-      <w:r>
-        <w:t xml:space="preserve"> </w:t>
-      </w:r>
-      <w:r>
-        <w:t xml:space="preserve">- Migrated legal search backend from HPAutonomy to SOLR</w:t>
-      </w:r>
-    </w:p>
-    <w:p>
-      <w:pPr>
-        <w:pStyle w:val="Heading4"/>
-      </w:pPr>
-      <w:bookmarkStart w:id="33" w:name="data-engineer"/>
-      <w:r>
-        <w:t xml:space="preserve">Data Engineer</w:t>
-      </w:r>
-      <w:bookmarkEnd w:id="33"/>
-    </w:p>
-    <w:p>
-      <w:pPr>
-        <w:pStyle w:val="FirstParagraph"/>
-      </w:pPr>
-      <w:r>
-        <w:rPr>
-          <w:b/>
-        </w:rPr>
-        <w:t xml:space="preserve">Nokia Location and Commerce</w:t>
-      </w:r>
-      <w:r>
-        <w:br/>
-      </w:r>
-      <w:r>
-        <w:rPr>
-          <w:i/>
-        </w:rPr>
-        <w:t xml:space="preserve">Mar 2013 – Jun 2014</w:t>
-      </w:r>
-      <w:r>
-        <w:br/>
-      </w:r>
-      <w:r>
-        <w:t xml:space="preserve">- Built analytics pipelines for global vehicle traffic data</w:t>
-      </w:r>
-      <w:r>
-        <w:t xml:space="preserve"> </w:t>
-      </w:r>
-      <w:r>
-        <w:t xml:space="preserve">- Migrated from in-house Hadoop to AWS EMR</w:t>
-      </w:r>
-      <w:r>
-        <w:t xml:space="preserve"> </w:t>
-      </w:r>
-      <w:r>
-        <w:t xml:space="preserve">- Re-implemented k-means clustering with Mahout for improved performance and maintainability</w:t>
-      </w:r>
-    </w:p>
-    <w:p>
-      <w:pPr>
-        <w:pStyle w:val="Heading4"/>
-      </w:pPr>
-      <w:bookmarkStart w:id="34" w:name="previous-roles"/>
-      <w:r>
-        <w:t xml:space="preserve">Previous Roles</w:t>
-      </w:r>
-      <w:bookmarkEnd w:id="34"/>
-    </w:p>
-    <w:p>
-      <w:pPr>
-        <w:numPr>
-          <w:ilvl w:val="0"/>
-          <w:numId w:val="1002"/>
-        </w:numPr>
-        <w:pStyle w:val="Compact"/>
-      </w:pPr>
-      <w:r>
-        <w:rPr>
-          <w:b/>
-        </w:rPr>
-        <w:t xml:space="preserve">Senior Engineer</w:t>
-      </w:r>
-      <w:r>
-        <w:t xml:space="preserve"> </w:t>
-      </w:r>
-      <w:r>
-        <w:t xml:space="preserve">– Orbitz Worldwide (2010–2013)</w:t>
-      </w:r>
-    </w:p>
-    <w:p>
-      <w:pPr>
-        <w:numPr>
-          <w:ilvl w:val="0"/>
-          <w:numId w:val="1002"/>
-        </w:numPr>
-        <w:pStyle w:val="Compact"/>
-      </w:pPr>
-      <w:r>
-        <w:rPr>
-          <w:b/>
-        </w:rPr>
-        <w:t xml:space="preserve">Lead Java Developer</w:t>
-      </w:r>
-      <w:r>
-        <w:t xml:space="preserve"> </w:t>
-      </w:r>
-      <w:r>
-        <w:t xml:space="preserve">– Sears Holdings Corporation (2009–2010)</w:t>
-      </w:r>
-    </w:p>
-    <w:p>
-      <w:pPr>
-        <w:numPr>
-          <w:ilvl w:val="0"/>
-          <w:numId w:val="1002"/>
-        </w:numPr>
-        <w:pStyle w:val="Compact"/>
-      </w:pPr>
-      <w:r>
-        <w:rPr>
-          <w:b/>
-        </w:rPr>
-        <w:t xml:space="preserve">Senior Application Developer</w:t>
-      </w:r>
-      <w:r>
-        <w:t xml:space="preserve"> </w:t>
-      </w:r>
-      <w:r>
-        <w:t xml:space="preserve">– Harpo Productions (2007–2009)</w:t>
-      </w:r>
-    </w:p>
-    <w:p>
-      <w:pPr>
-        <w:numPr>
-          <w:ilvl w:val="0"/>
-          <w:numId w:val="1002"/>
-        </w:numPr>
-        <w:pStyle w:val="Compact"/>
-      </w:pPr>
-      <w:r>
-        <w:rPr>
-          <w:b/>
-        </w:rPr>
-        <w:t xml:space="preserve">Lead Software Engineer</w:t>
-      </w:r>
-      <w:r>
-        <w:t xml:space="preserve"> </w:t>
-      </w:r>
-      <w:r>
-        <w:t xml:space="preserve">– United Airlines (2002–2007)</w:t>
-      </w:r>
-    </w:p>
-    <w:p>
-      <w:pPr>
-        <w:numPr>
-          <w:ilvl w:val="0"/>
-          <w:numId w:val="1002"/>
-        </w:numPr>
-        <w:pStyle w:val="Compact"/>
-      </w:pPr>
-      <w:r>
-        <w:rPr>
-          <w:b/>
-        </w:rPr>
-        <w:t xml:space="preserve">Senior Software Engineer</w:t>
-      </w:r>
-      <w:r>
-        <w:t xml:space="preserve"> </w:t>
-      </w:r>
-      <w:r>
-        <w:t xml:space="preserve">– MyPoints.com (1999–2002)</w:t>
-      </w:r>
-    </w:p>
-    <w:p>
-      <w:pPr>
-        <w:numPr>
-          <w:ilvl w:val="0"/>
-          <w:numId w:val="1002"/>
-        </w:numPr>
-        <w:pStyle w:val="Compact"/>
-      </w:pPr>
-      <w:r>
-        <w:rPr>
-          <w:b/>
-        </w:rPr>
-        <w:t xml:space="preserve">Software Engineer</w:t>
-      </w:r>
-      <w:r>
-        <w:t xml:space="preserve"> </w:t>
-      </w:r>
-      <w:r>
-        <w:t xml:space="preserve">– Motorola (1996–1998)</w:t>
-      </w:r>
-    </w:p>
-    <w:p>
-      <w:r>
-        <w:pict>
-          <v:rect style="width:0;height:1.5pt" o:hralign="center" o:hrstd="t" o:hr="t"/>
-        </w:pict>
-      </w:r>
-    </w:p>
-    <w:p>
-      <w:pPr>
-        <w:pStyle w:val="Heading3"/>
-      </w:pPr>
-      <w:bookmarkStart w:id="35" w:name="projects"/>
-      <w:r>
-        <w:t xml:space="preserve">Projects</w:t>
+      <w:bookmarkStart w:id="35" w:name="open-source-projects"/>
+      <w:r>
+        <w:t xml:space="preserve">Open Source Projects</w:t>
       </w:r>
       <w:bookmarkEnd w:id="35"/>
     </w:p>
@@ -813,22 +989,34 @@
           <w:t xml:space="preserve">github.com/tstrall/adage</w:t>
         </w:r>
       </w:hyperlink>
-      <w:r>
-        <w:br/>
-      </w:r>
-      <w:r>
-        <w:t xml:space="preserve">- Modular, parameterized IaC framework for multi-account AWS setups</w:t>
-      </w:r>
-      <w:r>
-        <w:t xml:space="preserve"> </w:t>
-      </w:r>
-      <w:r>
-        <w:t xml:space="preserve">- Supports runtime promotion, service discovery, environment-aware deployment</w:t>
-      </w:r>
-    </w:p>
-    <w:p>
-      <w:pPr>
-        <w:pStyle w:val="BodyText"/>
+    </w:p>
+    <w:p>
+      <w:pPr>
+        <w:numPr>
+          <w:ilvl w:val="0"/>
+          <w:numId w:val="1011"/>
+        </w:numPr>
+        <w:pStyle w:val="Compact"/>
+      </w:pPr>
+      <w:r>
+        <w:t xml:space="preserve">Modular, parameterized IaC framework for multi-account AWS setups</w:t>
+      </w:r>
+    </w:p>
+    <w:p>
+      <w:pPr>
+        <w:numPr>
+          <w:ilvl w:val="0"/>
+          <w:numId w:val="1011"/>
+        </w:numPr>
+        <w:pStyle w:val="Compact"/>
+      </w:pPr>
+      <w:r>
+        <w:t xml:space="preserve">Supports runtime promotion, service discovery, environment-aware deployment</w:t>
+      </w:r>
+    </w:p>
+    <w:p>
+      <w:pPr>
+        <w:pStyle w:val="FirstParagraph"/>
       </w:pPr>
       <w:r>
         <w:rPr>
@@ -847,22 +1035,34 @@
           <w:t xml:space="preserve">strall.com</w:t>
         </w:r>
       </w:hyperlink>
-      <w:r>
-        <w:br/>
-      </w:r>
-      <w:r>
-        <w:t xml:space="preserve">- Serverless static site deployed via Adage, using S3, CloudFront, Route 53, and SES</w:t>
-      </w:r>
-      <w:r>
-        <w:t xml:space="preserve"> </w:t>
-      </w:r>
-      <w:r>
-        <w:t xml:space="preserve">- Demonstrates real-time config resolution, public DNS, HTTPS, and automated publishing</w:t>
-      </w:r>
-    </w:p>
-    <w:p>
-      <w:pPr>
-        <w:pStyle w:val="BodyText"/>
+    </w:p>
+    <w:p>
+      <w:pPr>
+        <w:numPr>
+          <w:ilvl w:val="0"/>
+          <w:numId w:val="1012"/>
+        </w:numPr>
+        <w:pStyle w:val="Compact"/>
+      </w:pPr>
+      <w:r>
+        <w:t xml:space="preserve">Serverless static site deployed via Adage, using S3, CloudFront, Route 53, and SES</w:t>
+      </w:r>
+    </w:p>
+    <w:p>
+      <w:pPr>
+        <w:numPr>
+          <w:ilvl w:val="0"/>
+          <w:numId w:val="1012"/>
+        </w:numPr>
+        <w:pStyle w:val="Compact"/>
+      </w:pPr>
+      <w:r>
+        <w:t xml:space="preserve">Demonstrates real-time config resolution, public DNS, HTTPS, and automated publishing</w:t>
+      </w:r>
+    </w:p>
+    <w:p>
+      <w:pPr>
+        <w:pStyle w:val="FirstParagraph"/>
       </w:pPr>
       <w:r>
         <w:rPr>
@@ -881,29 +1081,34 @@
           <w:t xml:space="preserve">github.com/tstrall/aws-knowledge-base</w:t>
         </w:r>
       </w:hyperlink>
-      <w:r>
-        <w:br/>
-      </w:r>
-      <w:r>
-        <w:t xml:space="preserve">- Markdown-based learning system with detailed notes and certification checklists</w:t>
-      </w:r>
-      <w:r>
-        <w:t xml:space="preserve"> </w:t>
-      </w:r>
-      <w:r>
-        <w:t xml:space="preserve">- Covers AWS SAA, SAP, Developer Associate, and ML exams</w:t>
-      </w:r>
-    </w:p>
-    <w:p>
-      <w:r>
-        <w:pict>
-          <v:rect style="width:0;height:1.5pt" o:hralign="center" o:hrstd="t" o:hr="t"/>
-        </w:pict>
-      </w:r>
-    </w:p>
-    <w:p>
-      <w:pPr>
-        <w:pStyle w:val="Heading3"/>
+    </w:p>
+    <w:p>
+      <w:pPr>
+        <w:numPr>
+          <w:ilvl w:val="0"/>
+          <w:numId w:val="1013"/>
+        </w:numPr>
+        <w:pStyle w:val="Compact"/>
+      </w:pPr>
+      <w:r>
+        <w:t xml:space="preserve">Markdown-based learning system with detailed notes and certification checklists</w:t>
+      </w:r>
+    </w:p>
+    <w:p>
+      <w:pPr>
+        <w:numPr>
+          <w:ilvl w:val="0"/>
+          <w:numId w:val="1013"/>
+        </w:numPr>
+        <w:pStyle w:val="Compact"/>
+      </w:pPr>
+      <w:r>
+        <w:t xml:space="preserve">Covers AWS SAA, SAP, Developer Associate, and ML exams</w:t>
+      </w:r>
+    </w:p>
+    <w:p>
+      <w:pPr>
+        <w:pStyle w:val="Heading2"/>
       </w:pPr>
       <w:bookmarkStart w:id="38" w:name="education"/>
       <w:r>
@@ -915,7 +1120,7 @@
       <w:pPr>
         <w:numPr>
           <w:ilvl w:val="0"/>
-          <w:numId w:val="1003"/>
+          <w:numId w:val="1014"/>
         </w:numPr>
         <w:pStyle w:val="Compact"/>
       </w:pPr>
@@ -942,7 +1147,7 @@
       <w:pPr>
         <w:numPr>
           <w:ilvl w:val="0"/>
-          <w:numId w:val="1003"/>
+          <w:numId w:val="1014"/>
         </w:numPr>
         <w:pStyle w:val="Compact"/>
       </w:pPr>
@@ -1202,6 +1407,39 @@
     <w:abstractNumId w:val="991"/>
   </w:num>
   <w:num w:numId="1003">
+    <w:abstractNumId w:val="991"/>
+  </w:num>
+  <w:num w:numId="1004">
+    <w:abstractNumId w:val="991"/>
+  </w:num>
+  <w:num w:numId="1005">
+    <w:abstractNumId w:val="991"/>
+  </w:num>
+  <w:num w:numId="1006">
+    <w:abstractNumId w:val="991"/>
+  </w:num>
+  <w:num w:numId="1007">
+    <w:abstractNumId w:val="991"/>
+  </w:num>
+  <w:num w:numId="1008">
+    <w:abstractNumId w:val="991"/>
+  </w:num>
+  <w:num w:numId="1009">
+    <w:abstractNumId w:val="991"/>
+  </w:num>
+  <w:num w:numId="1010">
+    <w:abstractNumId w:val="991"/>
+  </w:num>
+  <w:num w:numId="1011">
+    <w:abstractNumId w:val="991"/>
+  </w:num>
+  <w:num w:numId="1012">
+    <w:abstractNumId w:val="991"/>
+  </w:num>
+  <w:num w:numId="1013">
+    <w:abstractNumId w:val="991"/>
+  </w:num>
+  <w:num w:numId="1014">
     <w:abstractNumId w:val="991"/>
   </w:num>
 </w:numbering>

</xml_diff>

<commit_message>
Updating resume to be ATS compliant
</commit_message>
<xml_diff>
--- a/static/downloads/Ted-Strall-Resume.docx
+++ b/static/downloads/Ted-Strall-Resume.docx
@@ -86,6 +86,64 @@
     </w:p>
     <w:p>
       <w:pPr>
+        <w:rPr/>
+      </w:pPr>
+      <w:r>
+        <w:rPr>
+          <w:rtl w:val="0"/>
+        </w:rPr>
+        <w:t xml:space="preserve">LinkedIn:</w:t>
+      </w:r>
+      <w:hyperlink r:id="rId6">
+        <w:r>
+          <w:rPr>
+            <w:rtl w:val="0"/>
+          </w:rPr>
+          <w:t xml:space="preserve"> </w:t>
+        </w:r>
+      </w:hyperlink>
+      <w:hyperlink r:id="rId7">
+        <w:r>
+          <w:rPr>
+            <w:color w:val="1155cc"/>
+            <w:u w:val="single"/>
+            <w:rtl w:val="0"/>
+          </w:rPr>
+          <w:t xml:space="preserve">https://www.linkedin.com/in/ted-strall-1057b44</w:t>
+        </w:r>
+      </w:hyperlink>
+      <w:r>
+        <w:rPr>
+          <w:rtl w:val="0"/>
+        </w:rPr>
+        <w:t xml:space="preserve"> · Website:</w:t>
+      </w:r>
+      <w:hyperlink r:id="rId8">
+        <w:r>
+          <w:rPr>
+            <w:rtl w:val="0"/>
+          </w:rPr>
+          <w:t xml:space="preserve"> </w:t>
+        </w:r>
+      </w:hyperlink>
+      <w:hyperlink r:id="rId9">
+        <w:r>
+          <w:rPr>
+            <w:color w:val="1155cc"/>
+            <w:u w:val="single"/>
+            <w:rtl w:val="0"/>
+          </w:rPr>
+          <w:t xml:space="preserve">https://strall.com</w:t>
+        </w:r>
+      </w:hyperlink>
+      <w:r>
+        <w:rPr>
+          <w:rtl w:val="0"/>
+        </w:rPr>
+      </w:r>
+    </w:p>
+    <w:p>
+      <w:pPr>
         <w:pStyle w:val="Heading1"/>
         <w:rPr/>
       </w:pPr>
@@ -257,7 +315,7 @@
         <w:rPr>
           <w:rtl w:val="0"/>
         </w:rPr>
-        <w:t xml:space="preserve">Oct 2024 – Mar 2025</w:t>
+        <w:t xml:space="preserve">Oct 2024 - Mar 2025</w:t>
       </w:r>
     </w:p>
     <w:p>
@@ -376,7 +434,7 @@
         <w:rPr>
           <w:rtl w:val="0"/>
         </w:rPr>
-        <w:t xml:space="preserve">Jan 2023 – Sep 2024</w:t>
+        <w:t xml:space="preserve">Jan 2023 - Sep 2024</w:t>
       </w:r>
     </w:p>
     <w:p>
@@ -521,7 +579,7 @@
         <w:rPr>
           <w:rtl w:val="0"/>
         </w:rPr>
-        <w:t xml:space="preserve">Oct 2020 – Dec 2022</w:t>
+        <w:t xml:space="preserve">Oct 2020 - Dec 2022</w:t>
       </w:r>
     </w:p>
     <w:p>
@@ -719,7 +777,7 @@
         <w:rPr>
           <w:rtl w:val="0"/>
         </w:rPr>
-        <w:t xml:space="preserve">Apr 2019 – Sep 2020</w:t>
+        <w:t xml:space="preserve">Apr 2019 - Sep 2020</w:t>
       </w:r>
     </w:p>
     <w:p>
@@ -872,7 +930,7 @@
         <w:rPr>
           <w:rtl w:val="0"/>
         </w:rPr>
-        <w:t xml:space="preserve">Apr 2018 – Mar 2019</w:t>
+        <w:t xml:space="preserve">Apr 2018 - Mar 2019</w:t>
       </w:r>
     </w:p>
     <w:p>
@@ -996,7 +1054,7 @@
         <w:rPr>
           <w:rtl w:val="0"/>
         </w:rPr>
-        <w:t xml:space="preserve">May 2017 – Mar 2018</w:t>
+        <w:t xml:space="preserve">May 2017 - Mar 2018</w:t>
       </w:r>
     </w:p>
     <w:p>
@@ -1127,7 +1185,7 @@
         <w:rPr>
           <w:rtl w:val="0"/>
         </w:rPr>
-        <w:t xml:space="preserve">Senior Software Engineer – Finch Computing (Jan 2014 – May 2017)</w:t>
+        <w:t xml:space="preserve">Senior Software Engineer - Finch Computing (Jan 2014 - May 2017)</w:t>
       </w:r>
     </w:p>
     <w:p>
@@ -1156,7 +1214,7 @@
         <w:rPr>
           <w:rtl w:val="0"/>
         </w:rPr>
-        <w:t xml:space="preserve">Data Engineer – Nokia Location and Commerce (Mar 2013 – Jun 2014)</w:t>
+        <w:t xml:space="preserve">Data Engineer - Nokia Location and Commerce (Mar 2013 - Jun 2014)</w:t>
       </w:r>
     </w:p>
     <w:p>
@@ -1185,7 +1243,7 @@
         <w:rPr>
           <w:rtl w:val="0"/>
         </w:rPr>
-        <w:t xml:space="preserve">Senior Engineer – Orbitz Worldwide (Jan 2010 – Dec 2013)</w:t>
+        <w:t xml:space="preserve">Senior Engineer - Orbitz Worldwide (Jan 2010 - Dec 2013)</w:t>
       </w:r>
     </w:p>
     <w:p>
@@ -1201,7 +1259,7 @@
         <w:rPr>
           <w:rtl w:val="0"/>
         </w:rPr>
-        <w:t xml:space="preserve">Lead Developer – Sears (Jan 2009 – Dec 2009), Harpo (Jan 2007 – Dec 2008),  United Airlines (Jan 2002 – Dec 2006), MyPoints (Jan 1999 – Dec 2001), Motorola (Jan 1996 – Dec 1998)</w:t>
+        <w:t xml:space="preserve">Lead Developer - Sears (Jan 2009 - Dec 2009), Harpo (Jan 2007 - Dec 2008),  United Airlines (Jan 2002 - Dec 2006), MyPoints (Jan 1999 - Dec 2001), Motorola (Jan 1996 - Dec 1998)</w:t>
       </w:r>
     </w:p>
     <w:p>
@@ -1224,7 +1282,7 @@
         <w:rPr>
           <w:rtl w:val="0"/>
         </w:rPr>
-        <w:t xml:space="preserve">Adage – Config-Driven AWS Deployment Framework</w:t>
+        <w:t xml:space="preserve">Adage - Config-Driven AWS Deployment Framework</w:t>
       </w:r>
     </w:p>
     <w:p>
@@ -1325,7 +1383,7 @@
         <w:rPr>
           <w:rtl w:val="0"/>
         </w:rPr>
-        <w:t xml:space="preserve">Strall.com – Portfolio &amp; Live Demo</w:t>
+        <w:t xml:space="preserve">Strall.com - Portfolio &amp; Live Demo</w:t>
       </w:r>
     </w:p>
     <w:p>
@@ -1512,9 +1570,7 @@
         <w:rPr>
           <w:rtl w:val="0"/>
         </w:rPr>
-        <w:t xml:space="preserve">DePaul University</w:t>
-        <w:br w:type="textWrapping"/>
-        <w:t xml:space="preserve">  Masters Program in Predictive Analytics – (partially completed)</w:t>
+        <w:t xml:space="preserve">DePaul University - Masters Program in Predictive Analytics - (partially completed)</w:t>
       </w:r>
     </w:p>
     <w:p>
@@ -1543,55 +1599,17 @@
         <w:rPr>
           <w:rtl w:val="0"/>
         </w:rPr>
-        <w:t xml:space="preserve">University of Illinois at Chicago</w:t>
-        <w:br w:type="textWrapping"/>
-        <w:t xml:space="preserve">  Bachelor of Science in Software Engineering</w:t>
-      </w:r>
-    </w:p>
-    <w:p>
-      <w:pPr>
-        <w:keepNext w:val="0"/>
-        <w:keepLines w:val="0"/>
-        <w:pageBreakBefore w:val="0"/>
-        <w:widowControl w:val="1"/>
-        <w:pBdr>
-          <w:top w:space="0" w:sz="0" w:val="nil"/>
-          <w:left w:space="0" w:sz="0" w:val="nil"/>
-          <w:bottom w:space="0" w:sz="0" w:val="nil"/>
-          <w:right w:space="0" w:sz="0" w:val="nil"/>
-          <w:between w:space="0" w:sz="0" w:val="nil"/>
-        </w:pBdr>
-        <w:shd w:fill="auto" w:val="clear"/>
-        <w:spacing w:after="200" w:before="0" w:line="276" w:lineRule="auto"/>
-        <w:ind w:left="0" w:right="0" w:firstLine="0"/>
-        <w:rPr/>
-      </w:pPr>
-      <w:r>
-        <w:rPr>
-          <w:rtl w:val="0"/>
-        </w:rPr>
-      </w:r>
-    </w:p>
-    <w:p>
-      <w:pPr>
-        <w:rPr/>
-      </w:pPr>
-      <w:r>
-        <w:rPr>
-          <w:rtl w:val="0"/>
-        </w:rPr>
-        <w:t xml:space="preserve">LinkedIn: https://www.linkedin.com/in/ted-strall-1057b44</w:t>
-      </w:r>
-    </w:p>
-    <w:p>
-      <w:pPr>
-        <w:rPr/>
-      </w:pPr>
-      <w:r>
-        <w:rPr>
-          <w:rtl w:val="0"/>
-        </w:rPr>
-        <w:t xml:space="preserve">Website: https://strall.com</w:t>
+        <w:t xml:space="preserve">University of Illinois at Chicago - Bachelor of Science in Software Engineering</w:t>
+      </w:r>
+    </w:p>
+    <w:p>
+      <w:pPr>
+        <w:rPr/>
+      </w:pPr>
+      <w:r>
+        <w:rPr>
+          <w:rtl w:val="0"/>
+        </w:rPr>
       </w:r>
     </w:p>
     <w:sectPr>

</xml_diff>